<commit_message>
alteraçãoes de confirmação de mesclagem para o branch 'main' alteraçãoes de confirmação de mesclagem para o branch 'main'
</commit_message>
<xml_diff>
--- a/Papelada/Proj_TCC_Conince.docx
+++ b/Papelada/Proj_TCC_Conince.docx
@@ -528,7 +528,10 @@
         <w:jc w:val="both"/>
       </w:pPr>
       <w:r>
-        <w:t xml:space="preserve">Artigo apresentado como Trabalho de conclusão de curso à Faculdade </w:t>
+        <w:t xml:space="preserve">Artigo apresentado como Trabalho de conclusão de curso à </w:t>
+      </w:r>
+      <w:r>
+        <w:t xml:space="preserve">centro universitário </w:t>
       </w:r>
       <w:proofErr w:type="spellStart"/>
       <w:r>
@@ -981,59 +984,65 @@
         <w:t>backend</w:t>
       </w:r>
       <w:r>
-        <w:t xml:space="preserve">, React e TypeScript no frontend, SQLite para persistência de dados e Tailwind CSS para estilização. O </w:t>
-      </w:r>
-      <w:r>
-        <w:t>Middleware</w:t>
-      </w:r>
-      <w:r>
-        <w:t xml:space="preserve"> realiza autenticação, validação de dados</w:t>
-      </w:r>
-      <w:r>
-        <w:t xml:space="preserve"> e</w:t>
-      </w:r>
-      <w:r>
-        <w:t xml:space="preserve"> registro de </w:t>
-      </w:r>
-      <w:r>
-        <w:t>execuções</w:t>
-      </w:r>
-      <w:r>
-        <w:t xml:space="preserve">, assegurando segurança e consistência. As regras de negócio incluem </w:t>
-      </w:r>
-      <w:r>
-        <w:t>exclusão reversível</w:t>
-      </w:r>
-      <w:r>
-        <w:rPr>
-          <w:lang w:val="pt-BR"/>
-        </w:rPr>
-        <w:t xml:space="preserve"> </w:t>
-      </w:r>
-      <w:r>
-        <w:t xml:space="preserve">em todas as exclusões, limites de desconto de até 20% para funcionários, vínculos obrigatórios entre entidades (funcionário-cargo-departamento, cliente-endereço, empresa-responsável legal) e controle diferenciado de status conforme o tipo de entidade. As interfaces foram prototipadas no Figma e documentadas no Notion, garantindo alinhamento entre design e implementação. A geração de propostas comerciais utiliza templates Jinja2 renderizados em PDF </w:t>
-      </w:r>
-      <w:r>
-        <w:t>pelo</w:t>
-      </w:r>
-      <w:r>
-        <w:t xml:space="preserve"> </w:t>
+        <w:t xml:space="preserve">, React e TypeScript no </w:t>
       </w:r>
       <w:r>
         <w:rPr>
           <w:i/>
           <w:iCs/>
         </w:rPr>
-        <w:t>backend</w:t>
-      </w:r>
-      <w:r>
-        <w:t xml:space="preserve">, padronizando a apresentação dos documentos e registrando versões com status (rascunho, enviado, aprovado). Como extensões futuras, propõe-se incorporar Inteligência Artificial para implementar </w:t>
+        <w:t>frontend</w:t>
+      </w:r>
+      <w:r>
+        <w:t xml:space="preserve">, SQLite para persistência de dados e Tailwind CSS para estilização. O </w:t>
+      </w:r>
+      <w:r>
+        <w:t>Middleware</w:t>
+      </w:r>
+      <w:r>
+        <w:t xml:space="preserve"> realiza autenticação, validação de dados</w:t>
+      </w:r>
+      <w:r>
+        <w:t xml:space="preserve"> e</w:t>
+      </w:r>
+      <w:r>
+        <w:t xml:space="preserve"> registro de </w:t>
+      </w:r>
+      <w:r>
+        <w:t>execuções</w:t>
+      </w:r>
+      <w:r>
+        <w:t xml:space="preserve">, assegurando segurança e consistência. As regras de negócio incluem </w:t>
+      </w:r>
+      <w:r>
+        <w:t>exclusão reversível</w:t>
+      </w:r>
+      <w:r>
+        <w:rPr>
+          <w:lang w:val="pt-BR"/>
+        </w:rPr>
+        <w:t xml:space="preserve"> </w:t>
+      </w:r>
+      <w:r>
+        <w:t xml:space="preserve">em todas as exclusões, limites de desconto de até 20% para funcionários, vínculos obrigatórios entre entidades (funcionário-cargo-departamento, cliente-endereço, empresa-responsável legal) e controle diferenciado de status conforme o tipo de entidade. As interfaces foram prototipadas no Figma e documentadas no Notion, garantindo alinhamento entre design e implementação. A geração de propostas comerciais utiliza templates Jinja2 renderizados em PDF </w:t>
+      </w:r>
+      <w:r>
+        <w:t>pelo</w:t>
+      </w:r>
+      <w:r>
+        <w:t xml:space="preserve"> </w:t>
       </w:r>
       <w:r>
         <w:rPr>
           <w:i/>
           <w:iCs/>
         </w:rPr>
+        <w:t>backend</w:t>
+      </w:r>
+      <w:r>
+        <w:t xml:space="preserve">, padronizando a apresentação dos documentos e registrando versões com status (rascunho, enviado, aprovado). Como extensões futuras, propõe-se incorporar Inteligência Artificial para implementar </w:t>
+      </w:r>
+      <w:r>
         <w:t>chatbot</w:t>
       </w:r>
       <w:r>
@@ -2615,14 +2624,12 @@
         </w:rPr>
         <w:t xml:space="preserve"> especializados deixou de ser um diferencial para se tornar essencial, pois automatiza tarefas repetitivas, reduz falhas humanas e permite que os profissionais </w:t>
       </w:r>
-      <w:proofErr w:type="gramStart"/>
-      <w:r>
-        <w:rPr>
-          <w:lang w:val="pt-BR"/>
-        </w:rPr>
-        <w:t>concentrem-se</w:t>
-      </w:r>
-      <w:proofErr w:type="gramEnd"/>
+      <w:r>
+        <w:rPr>
+          <w:lang w:val="pt-BR"/>
+        </w:rPr>
+        <w:t>se concentrem</w:t>
+      </w:r>
       <w:r>
         <w:rPr>
           <w:lang w:val="pt-BR"/>
@@ -2882,10 +2889,6 @@
         <w:t xml:space="preserve">O desenvolvimento do sistema </w:t>
       </w:r>
       <w:r>
-        <w:rPr>
-          <w:i/>
-          <w:iCs/>
-        </w:rPr>
         <w:t>web</w:t>
       </w:r>
       <w:r>
@@ -2943,6 +2946,10 @@
         <w:t xml:space="preserve">o </w:t>
       </w:r>
       <w:r>
+        <w:rPr>
+          <w:i/>
+          <w:iCs/>
+        </w:rPr>
         <w:lastRenderedPageBreak/>
         <w:t>backend</w:t>
       </w:r>
@@ -2950,7 +2957,17 @@
         <w:t xml:space="preserve"> u</w:t>
       </w:r>
       <w:r>
-        <w:t>tilizou-se a linguagem Python 3.12.6, escolhida pela sintaxe clara e objetiva que favorece o desenvolvimento ágil, além de sua ampla adoção em aplicações web e análise de dados. Para a estruturação, empregou-se o microframework Flask, selecionado por sua leveza, flexibilidade e modularidade, responsável pelo gerenciamento de rotas, processamento de requisições HTTP e integração com o banco de dados.</w:t>
+        <w:t xml:space="preserve">tilizou-se a linguagem Python 3.12.6, escolhida pela sintaxe clara e objetiva que favorece o desenvolvimento ágil, além de sua ampla adoção em aplicações web e análise de dados. Para a estruturação, empregou-se o </w:t>
+      </w:r>
+      <w:r>
+        <w:rPr>
+          <w:i/>
+          <w:iCs/>
+        </w:rPr>
+        <w:t>microframework</w:t>
+      </w:r>
+      <w:r>
+        <w:t xml:space="preserve"> Flask, selecionado por sua leveza, flexibilidade e modularidade, responsável pelo gerenciamento de rotas, processamento de requisições HTTP e integração com o banco de dados.</w:t>
       </w:r>
     </w:p>
     <w:p>
@@ -2996,20 +3013,34 @@
         <w:t xml:space="preserve">O </w:t>
       </w:r>
       <w:r>
-        <w:t>frontend</w:t>
-      </w:r>
-      <w:r>
-        <w:t xml:space="preserve"> foi desenvolvido empregando-se o </w:t>
-      </w:r>
-      <w:r>
         <w:rPr>
           <w:i/>
           <w:iCs/>
         </w:rPr>
+        <w:t>frontend</w:t>
+      </w:r>
+      <w:r>
+        <w:t xml:space="preserve"> foi desenvolvido empregando-se o </w:t>
+      </w:r>
+      <w:r>
+        <w:rPr>
+          <w:i/>
+          <w:iCs/>
+        </w:rPr>
         <w:t>framework</w:t>
       </w:r>
       <w:r>
-        <w:t xml:space="preserve"> React em conjunto com TypeScript (TS/TSX), proporcionando tipagem estática que aumenta a robustez do código e facilita a manutenção. Para a estilização das interfaces, utilizou-se o Tailwind CSS, framework utilitário que permitiu a criação de layouts responsivos e consistentes de forma eficiente.</w:t>
+        <w:t xml:space="preserve"> React em conjunto com TypeScript (TS/TSX), proporcionando tipagem estática que aumenta a robustez do código e facilita a manutenção. Para a estilização das interfaces, utilizou-se o Tailwind CSS, </w:t>
+      </w:r>
+      <w:r>
+        <w:rPr>
+          <w:i/>
+          <w:iCs/>
+        </w:rPr>
+        <w:t>framework</w:t>
+      </w:r>
+      <w:r>
+        <w:t xml:space="preserve"> utilitário que permitiu a criação de layouts responsivos e consistentes de forma eficiente.</w:t>
       </w:r>
     </w:p>
     <w:p>
@@ -3070,7 +3101,17 @@
         <w:jc w:val="both"/>
       </w:pPr>
       <w:r>
-        <w:t>Implementou-se uma arquitetura em camadas no backend, fundamentada em padrões de engenharia de software que promovem a separação de responsabilidades, facilitando a manutenção, testabilidade e escalabilidade do código</w:t>
+        <w:t xml:space="preserve">Implementou-se uma arquitetura em camadas no </w:t>
+      </w:r>
+      <w:r>
+        <w:rPr>
+          <w:i/>
+          <w:iCs/>
+        </w:rPr>
+        <w:t>backend</w:t>
+      </w:r>
+      <w:r>
+        <w:t>, fundamentada em padrões de engenharia de software que promovem a separação de responsabilidades, facilitando a manutenção, testabilidade e escalabilidade do código</w:t>
       </w:r>
       <w:r>
         <w:t xml:space="preserve">. </w:t>
@@ -3325,6 +3366,8 @@
       </w:r>
       <w:r>
         <w:rPr>
+          <w:i/>
+          <w:iCs/>
           <w:lang w:val="pt-BR"/>
         </w:rPr>
         <w:t>frontend</w:t>
@@ -3337,6 +3380,8 @@
       </w:r>
       <w:r>
         <w:rPr>
+          <w:i/>
+          <w:iCs/>
           <w:lang w:val="pt-BR"/>
         </w:rPr>
         <w:t>backend</w:t>
@@ -3529,7 +3574,63 @@
         <w:rPr>
           <w:lang w:val="pt-BR"/>
         </w:rPr>
-        <w:t xml:space="preserve">A implementação seguiu a arquitetura em camadas proposta, começando pelo backend em Flask, onde controladores, serviços, repositórios e modelos foram construídos de forma incremental e integrados gradualmente ao frontend em React. A cada novo módulo desenvolvido, conduziram-se testes manuais em ambiente local para validar o fluxo de navegação, a comunicação entre frontend e backend e a consistência visual em relação aos protótipos. Por fim, manteve-se uma documentação contínua no Notion, registrando decisões arquiteturais, especificações de </w:t>
+        <w:t xml:space="preserve">A implementação seguiu a arquitetura em camadas proposta, começando pelo </w:t>
+      </w:r>
+      <w:r>
+        <w:rPr>
+          <w:i/>
+          <w:iCs/>
+          <w:lang w:val="pt-BR"/>
+        </w:rPr>
+        <w:t>backend</w:t>
+      </w:r>
+      <w:r>
+        <w:rPr>
+          <w:lang w:val="pt-BR"/>
+        </w:rPr>
+        <w:t xml:space="preserve"> em Flask, onde controladores, serviços, repositórios e modelos foram construídos de forma incremental e integrados gradualmente ao </w:t>
+      </w:r>
+      <w:r>
+        <w:rPr>
+          <w:i/>
+          <w:iCs/>
+          <w:lang w:val="pt-BR"/>
+        </w:rPr>
+        <w:t>frontend</w:t>
+      </w:r>
+      <w:r>
+        <w:rPr>
+          <w:lang w:val="pt-BR"/>
+        </w:rPr>
+        <w:t xml:space="preserve"> em React. A cada novo módulo desenvolvido, conduziram-se testes manuais em ambiente local para validar o fluxo de navegação, a comunicação entre </w:t>
+      </w:r>
+      <w:r>
+        <w:rPr>
+          <w:i/>
+          <w:iCs/>
+          <w:lang w:val="pt-BR"/>
+        </w:rPr>
+        <w:t>frontend</w:t>
+      </w:r>
+      <w:r>
+        <w:rPr>
+          <w:lang w:val="pt-BR"/>
+        </w:rPr>
+        <w:t xml:space="preserve"> e </w:t>
+      </w:r>
+      <w:r>
+        <w:rPr>
+          <w:i/>
+          <w:iCs/>
+          <w:lang w:val="pt-BR"/>
+        </w:rPr>
+        <w:t>backend</w:t>
+      </w:r>
+      <w:r>
+        <w:rPr>
+          <w:lang w:val="pt-BR"/>
+        </w:rPr>
+        <w:t xml:space="preserve"> e a consistência visual em relação aos protótipos. Por fim, manteve-se uma documentação contínua no Notion, registrando decisões arquiteturais, especificações de </w:t>
       </w:r>
       <w:r>
         <w:rPr>
@@ -3606,7 +3707,25 @@
       </w:pPr>
       <w:bookmarkStart w:id="17" w:name="_Hlk207420171"/>
       <w:r>
-        <w:t>Este capítulo apresenta os resultados esperados e as discussões relativas às funcionalidades e às interfaces do sistema financeiro integrado para empresas de contabilidade, de modo a evidenciar como as etapas de desenvolvimento descritas em Material e Métodos se traduzirão em entregas concretas e alinhadas aos objetivos do projeto.</w:t>
+        <w:t xml:space="preserve">Este capítulo apresenta os resultados e as discussões relativas às funcionalidades e às interfaces do sistema financeiro integrado para empresas de contabilidade, de modo a evidenciar como as etapas de desenvolvimento descritas em </w:t>
+      </w:r>
+      <w:r>
+        <w:t>m</w:t>
+      </w:r>
+      <w:r>
+        <w:t xml:space="preserve">aterial e </w:t>
+      </w:r>
+      <w:r>
+        <w:t>m</w:t>
+      </w:r>
+      <w:r>
+        <w:t>étodos se traduzir</w:t>
+      </w:r>
+      <w:r>
+        <w:t>am</w:t>
+      </w:r>
+      <w:r>
+        <w:t xml:space="preserve"> em entregas concretas e alinhadas aos objetivos do projeto.</w:t>
       </w:r>
       <w:r>
         <w:rPr>
@@ -3767,7 +3886,33 @@
         <w:jc w:val="both"/>
       </w:pPr>
       <w:r>
-        <w:t>O sistema deverá disponibilizar, por meio da API desenvolvida em Flask e do frontend em React + TypeScript, todos os módulos previstos: gestão de pessoas (funcionários e gerentes), clientes PF/PJ, serviços, solicitações, propostas comerciais e ordens de serviço. Cada módulo oferecerá operações completas de criação, leitura, atualização e exclusão (soft delete), respeitando as regras de negócio como limites de desconto, vínculos obrigatórios e controles de status diferenciados. Espera-se que o Middleware impeça acessos não autorizados e valide todos os dados submetidos, garantindo a consistência da base SQLite. Os serviços REST retornarão respostas JSON padronizadas, permitindo a fácil integração com o frontend e futura expansão para aplicações móveis.</w:t>
+        <w:t>O sistema disponibiliz</w:t>
+      </w:r>
+      <w:r>
+        <w:t>ou</w:t>
+      </w:r>
+      <w:r>
+        <w:t xml:space="preserve">, por meio da API desenvolvida em Flask e do </w:t>
+      </w:r>
+      <w:r>
+        <w:rPr>
+          <w:i/>
+          <w:iCs/>
+        </w:rPr>
+        <w:t>frontend</w:t>
+      </w:r>
+      <w:r>
+        <w:t xml:space="preserve"> em React + TypeScript, todos os módulos previstos: gestão de pessoas (funcionários e gerentes), clientes PF/PJ, serviços, solicitações, propostas comerciais e ordens de serviço. Cada módulo oferecerá operações completas de criação, leitura, atualização e exclusão (soft delete), respeitando as regras de negócio como limites de desconto, vínculos obrigatórios e controles de status diferenciados. Espera-se que o Middleware impeça acessos não autorizados e valide todos os dados submetidos, garantindo a consistência da base SQLite. Os serviços REST retornarão respostas JSON padronizadas, permitindo a fácil integração com o </w:t>
+      </w:r>
+      <w:r>
+        <w:rPr>
+          <w:i/>
+          <w:iCs/>
+        </w:rPr>
+        <w:t>frontend</w:t>
+      </w:r>
+      <w:r>
+        <w:t xml:space="preserve"> e futura expansão para aplicações móveis.</w:t>
       </w:r>
     </w:p>
     <w:p>
@@ -3814,7 +3959,7 @@
       </w:r>
       <w:r>
         <w:lastRenderedPageBreak/>
-        <w:t>pendências financeiras, solicitações em processamento e relatórios disponíveis. Nas páginas de cadastro e listagem de clientes, serviços e ordens de serviço, esperam-se controles de pesquisa e filtros dinâmicos, permitindo a navegação ágil em grandes volumes de dados. A seção de relatórios deverá oferecer gráficos e tabelas resumindo receitas, despesas, inadimplência e padrões de O.S. por cliente, com possibilidade de exportação em PDF ou CSV.</w:t>
+        <w:t>pendências financeiras, solicitações em processamento e relatórios disponíveis. Nas páginas de cadastro e listagem de clientes, serviços e ordens de serviço, esperam-se controles de pesquisa e filtros dinâmicos, permitindo a navegação ágil em grandes volumes de dados. A seção de relatórios deverá oferecer gráficos e tabelas resumindo receitas, despesas, inadimplência e padrões de OS por cliente, com possibilidade de exportação em PDF ou CSV.</w:t>
       </w:r>
     </w:p>
     <w:p>
@@ -3845,7 +3990,19 @@
         <w:jc w:val="both"/>
       </w:pPr>
       <w:r>
-        <w:t>Como avanços futuros, propõe-se a incorporação de IA em três frentes: chatbot de suporte, detecção de discrepâncias financeiras e análise de padrões de O.S. Por meio de APIs de machine learning, o sistema poderá responder automaticamente a dúvidas frequentes no chat de suporte, identificar lançamentos atípicos em tempo real e gerar insights sobre comportamento de clientes com base em ordens de serviço recorrentes. Esses componentes deverão interagir com o banco de dados SQLite e os serviços do Flask, enriquecendo o sistema sem comprometer a performance.</w:t>
+        <w:t>Como avanços futuros, propõe-se a incorporação de IA em três frentes: chatbot de suporte, detecção de discrepâncias financeiras e análise de padrões de OS</w:t>
+      </w:r>
+      <w:r>
+        <w:t>.</w:t>
+      </w:r>
+      <w:r>
+        <w:t xml:space="preserve"> </w:t>
+      </w:r>
+      <w:r>
+        <w:t>P</w:t>
+      </w:r>
+      <w:r>
+        <w:t>or meio de APIs de machine learning, o sistema poderá responder automaticamente a dúvidas frequentes no chat de suporte, identificar lançamentos atípicos em tempo real e gerar insights sobre comportamento de clientes com base em ordens de serviço recorrentes. Esses componentes deverão interagir com o banco de dados SQLite e os serviços do Flask, enriquecendo o sistema sem comprometer a performance.</w:t>
       </w:r>
     </w:p>
     <w:p>
@@ -3964,7 +4121,49 @@
         <w:rPr>
           <w:lang w:val="pt-BR"/>
         </w:rPr>
-        <w:t>O desenvolvimento do sistema financeiro integrado para empresas de contabilidade demonstrou ser viável e alinhado às necessidades identificadas na fase de levantamento de requisitos. A arquitetura em camadas, adotada com Flask no backend, React e TypeScript no frontend, SQLite para persistência e Tailwind CSS para estilização, permitiu a construção de um produto modular, de fácil manutenção e escalável. O uso de middleware assegurou a segurança, a validação de dados e o registro de logs, enquanto a aplicação de soft delete garantiu rastreabilidade completa dos registros.</w:t>
+        <w:t xml:space="preserve">O desenvolvimento do sistema financeiro integrado para empresas de contabilidade demonstrou ser viável e alinhado às necessidades identificadas na fase de levantamento de requisitos. A arquitetura em camadas, adotada com Flask no </w:t>
+      </w:r>
+      <w:r>
+        <w:rPr>
+          <w:i/>
+          <w:iCs/>
+          <w:lang w:val="pt-BR"/>
+        </w:rPr>
+        <w:t>backend</w:t>
+      </w:r>
+      <w:r>
+        <w:rPr>
+          <w:lang w:val="pt-BR"/>
+        </w:rPr>
+        <w:t xml:space="preserve">, React e TypeScript no </w:t>
+      </w:r>
+      <w:r>
+        <w:rPr>
+          <w:i/>
+          <w:iCs/>
+          <w:lang w:val="pt-BR"/>
+        </w:rPr>
+        <w:t>frontend</w:t>
+      </w:r>
+      <w:r>
+        <w:rPr>
+          <w:lang w:val="pt-BR"/>
+        </w:rPr>
+        <w:t xml:space="preserve">, SQLite para persistência e Tailwind CSS para estilização, permitiu a construção de um produto modular, de fácil manutenção e escalável. O uso de middleware assegurou a segurança, a validação de dados e o registro de </w:t>
+      </w:r>
+      <w:r>
+        <w:rPr>
+          <w:i/>
+          <w:iCs/>
+          <w:lang w:val="pt-BR"/>
+        </w:rPr>
+        <w:t>logs</w:t>
+      </w:r>
+      <w:r>
+        <w:rPr>
+          <w:lang w:val="pt-BR"/>
+        </w:rPr>
+        <w:t>, enquanto a aplicação de soft delete garantiu rastreabilidade completa dos registros.</w:t>
       </w:r>
     </w:p>
     <w:p>
@@ -3991,7 +4190,19 @@
           <w:lang w:val="pt-BR"/>
         </w:rPr>
         <w:lastRenderedPageBreak/>
-        <w:t xml:space="preserve">de cadastro, consulta e gerenciamento de pessoas, clientes, serviços, solicitações, propostas e ordens de serviço. A metodologia iterativa e incremental, suportada por ferramentas de documentação no Notion, possibilitou entregas regulares e ajustes baseados em feedback, resultando em maior qualidade no </w:t>
+        <w:t xml:space="preserve">de cadastro, consulta e gerenciamento de pessoas, clientes, serviços, solicitações, propostas e ordens de serviço. A metodologia iterativa e incremental, suportada por ferramentas de documentação no Notion, possibilitou entregas regulares e ajustes baseados em </w:t>
+      </w:r>
+      <w:r>
+        <w:rPr>
+          <w:lang w:val="pt-BR"/>
+        </w:rPr>
+        <w:t>feedback</w:t>
+      </w:r>
+      <w:r>
+        <w:rPr>
+          <w:lang w:val="pt-BR"/>
+        </w:rPr>
+        <w:t xml:space="preserve">, resultando em maior qualidade no </w:t>
       </w:r>
       <w:r>
         <w:rPr>
@@ -4027,8 +4238,6 @@
       </w:r>
       <w:r>
         <w:rPr>
-          <w:i/>
-          <w:iCs/>
           <w:lang w:val="pt-BR"/>
         </w:rPr>
         <w:t>chatbot</w:t>

</xml_diff>